<commit_message>
finale but not perfect yet
</commit_message>
<xml_diff>
--- a/template/source/Surat_keterangan_Domisili_Lembaga.docx
+++ b/template/source/Surat_keterangan_Domisili_Lembaga.docx
@@ -214,9 +214,9 @@
                   <wp:posOffset>82550</wp:posOffset>
                 </wp:positionH>
                 <wp:positionV relativeFrom="paragraph">
-                  <wp:posOffset>299085</wp:posOffset>
+                  <wp:posOffset>300990</wp:posOffset>
                 </wp:positionV>
-                <wp:extent cx="6174105" cy="2540"/>
+                <wp:extent cx="6175375" cy="3810"/>
                 <wp:effectExtent l="0" t="19050" r="38100" b="38100"/>
                 <wp:wrapNone/>
                 <wp:docPr id="2" name="Straight Connector 1"/>
@@ -227,7 +227,7 @@
                       <wps:spPr>
                         <a:xfrm>
                           <a:off x="0" y="0"/>
-                          <a:ext cx="6173640" cy="1800"/>
+                          <a:ext cx="6174720" cy="1800"/>
                         </a:xfrm>
                         <a:prstGeom prst="line">
                           <a:avLst/>
@@ -254,7 +254,7 @@
           </mc:Choice>
           <mc:Fallback>
             <w:pict>
-              <v:line id="shape_0" from="6.5pt,23.55pt" to="492.55pt,23.65pt" ID="Straight Connector 1" stroked="t" style="position:absolute">
+              <v:line id="shape_0" from="6.5pt,23.7pt" to="492.65pt,23.8pt" ID="Straight Connector 1" stroked="t" style="position:absolute">
                 <v:stroke color="black" weight="57240" joinstyle="round" endcap="flat"/>
                 <v:fill o:detectmouseclick="t" on="false"/>
               </v:line>
@@ -474,7 +474,19 @@
         <w:rPr>
           <w:b/>
         </w:rPr>
-        <w:t xml:space="preserve"> {nama}</w:t>
+        <w:t xml:space="preserve"> {</w:t>
+      </w:r>
+      <w:r>
+        <w:rPr>
+          <w:b/>
+        </w:rPr>
+        <w:t>nama</w:t>
+      </w:r>
+      <w:r>
+        <w:rPr>
+          <w:b/>
+        </w:rPr>
+        <w:t>}</w:t>
       </w:r>
     </w:p>
     <w:p>
@@ -597,7 +609,21 @@
           <w:highlight w:val="yellow"/>
           <w:lang w:val="en-ID"/>
         </w:rPr>
-        <w:t>({kleg}) ({nleg}) ({bahuk}</w:t>
+        <w:t>({kleg}) ({</w:t>
+      </w:r>
+      <w:r>
+        <w:rPr>
+          <w:highlight w:val="yellow"/>
+          <w:lang w:val="en-ID"/>
+        </w:rPr>
+        <w:t>nleg</w:t>
+      </w:r>
+      <w:r>
+        <w:rPr>
+          <w:highlight w:val="yellow"/>
+          <w:lang w:val="en-ID"/>
+        </w:rPr>
+        <w:t>}) ({bahuk}</w:t>
       </w:r>
       <w:r>
         <w:rPr>

</xml_diff>